<commit_message>
Améliorations un peu partout
</commit_message>
<xml_diff>
--- a/Installation de pySéquence.docx
+++ b/Installation de pySéquence.docx
@@ -176,7 +176,19 @@
         <w:rPr>
           <w:i/>
         </w:rPr>
-        <w:t>1.8.10</w:t>
+        <w:t>1.</w:t>
+      </w:r>
+      <w:r>
+        <w:rPr>
+          <w:i/>
+        </w:rPr>
+        <w:t>10</w:t>
+      </w:r>
+      <w:r>
+        <w:rPr>
+          <w:i/>
+        </w:rPr>
+        <w:t>.0</w:t>
       </w:r>
     </w:p>
     <w:p>

</xml_diff>